<commit_message>
Exercicio 002 de media query
</commit_message>
<xml_diff>
--- a/Modulo-4/Capitulo-25/Anotações capítulo 25.docx
+++ b/Modulo-4/Capitulo-25/Anotações capítulo 25.docx
@@ -54,39 +54,607 @@
       <w:pPr>
         <w:rPr>
           <w:rFonts w:ascii="Times New Roman" w:hAnsi="Times New Roman" w:cs="Times New Roman"/>
-          <w:sz w:val="24"/>
-          <w:szCs w:val="24"/>
-        </w:rPr>
-      </w:pPr>
-      <w:r>
-        <w:rPr>
-          <w:rFonts w:ascii="Times New Roman" w:hAnsi="Times New Roman" w:cs="Times New Roman"/>
-          <w:sz w:val="24"/>
-          <w:szCs w:val="24"/>
-        </w:rPr>
-        <w:t>Utilizando</w:t>
-      </w:r>
-      <w:r>
-        <w:rPr>
-          <w:rFonts w:ascii="Times New Roman" w:hAnsi="Times New Roman" w:cs="Times New Roman"/>
-          <w:sz w:val="24"/>
-          <w:szCs w:val="24"/>
-        </w:rPr>
-        <w:t xml:space="preserve"> vários tipos de media, para impressora, para telas</w:t>
+          <w:b/>
+          <w:bCs/>
+          <w:sz w:val="24"/>
+          <w:szCs w:val="24"/>
+        </w:rPr>
+      </w:pPr>
+      <w:r>
+        <w:rPr>
+          <w:rFonts w:ascii="Times New Roman" w:hAnsi="Times New Roman" w:cs="Times New Roman"/>
+          <w:b/>
+          <w:bCs/>
+          <w:sz w:val="24"/>
+          <w:szCs w:val="24"/>
+        </w:rPr>
+        <w:t>Media Types</w:t>
       </w:r>
     </w:p>
     <w:p>
       <w:pPr>
         <w:rPr>
           <w:rFonts w:ascii="Times New Roman" w:hAnsi="Times New Roman" w:cs="Times New Roman"/>
-          <w:sz w:val="24"/>
-          <w:szCs w:val="24"/>
+          <w:b/>
+          <w:bCs/>
+          <w:sz w:val="24"/>
+          <w:szCs w:val="24"/>
+        </w:rPr>
+      </w:pPr>
+      <w:r>
+        <w:rPr>
+          <w:rFonts w:ascii="Times New Roman" w:hAnsi="Times New Roman" w:cs="Times New Roman"/>
+          <w:b/>
+          <w:bCs/>
+          <w:sz w:val="24"/>
+          <w:szCs w:val="24"/>
+        </w:rPr>
+        <w:t>screen</w:t>
+      </w:r>
+      <w:r>
+        <w:rPr>
+          <w:rFonts w:ascii="Times New Roman" w:hAnsi="Times New Roman" w:cs="Times New Roman"/>
+          <w:b/>
+          <w:bCs/>
+          <w:sz w:val="24"/>
+          <w:szCs w:val="24"/>
+        </w:rPr>
+        <w:t>(tela)</w:t>
+      </w:r>
+      <w:r>
+        <w:rPr>
+          <w:rFonts w:ascii="Times New Roman" w:hAnsi="Times New Roman" w:cs="Times New Roman"/>
+          <w:b/>
+          <w:bCs/>
+          <w:sz w:val="24"/>
+          <w:szCs w:val="24"/>
+        </w:rPr>
+        <w:t>, print</w:t>
+      </w:r>
+      <w:r>
+        <w:rPr>
+          <w:rFonts w:ascii="Times New Roman" w:hAnsi="Times New Roman" w:cs="Times New Roman"/>
+          <w:b/>
+          <w:bCs/>
+          <w:sz w:val="24"/>
+          <w:szCs w:val="24"/>
+        </w:rPr>
+        <w:t>(impressora)</w:t>
+      </w:r>
+      <w:r>
+        <w:rPr>
+          <w:rFonts w:ascii="Times New Roman" w:hAnsi="Times New Roman" w:cs="Times New Roman"/>
+          <w:b/>
+          <w:bCs/>
+          <w:sz w:val="24"/>
+          <w:szCs w:val="24"/>
+        </w:rPr>
+        <w:t>, all</w:t>
+      </w:r>
+      <w:r>
+        <w:rPr>
+          <w:rFonts w:ascii="Times New Roman" w:hAnsi="Times New Roman" w:cs="Times New Roman"/>
+          <w:b/>
+          <w:bCs/>
+          <w:sz w:val="24"/>
+          <w:szCs w:val="24"/>
+        </w:rPr>
+        <w:t>(para todo tipo</w:t>
+      </w:r>
+      <w:r>
+        <w:rPr>
+          <w:rFonts w:ascii="Times New Roman" w:hAnsi="Times New Roman" w:cs="Times New Roman"/>
+          <w:b/>
+          <w:bCs/>
+          <w:sz w:val="24"/>
+          <w:szCs w:val="24"/>
+        </w:rPr>
+        <w:t xml:space="preserve"> </w:t>
+      </w:r>
+      <w:r>
+        <w:rPr>
+          <w:rFonts w:ascii="Times New Roman" w:hAnsi="Times New Roman" w:cs="Times New Roman"/>
+          <w:b/>
+          <w:bCs/>
+          <w:sz w:val="24"/>
+          <w:szCs w:val="24"/>
+        </w:rPr>
+        <w:t>de media)</w:t>
+      </w:r>
+    </w:p>
+    <w:p>
+      <w:pPr>
+        <w:rPr>
+          <w:rFonts w:ascii="Times New Roman" w:hAnsi="Times New Roman" w:cs="Times New Roman"/>
+          <w:sz w:val="24"/>
+          <w:szCs w:val="24"/>
+        </w:rPr>
+      </w:pPr>
+      <w:r>
+        <w:rPr>
+          <w:rFonts w:ascii="Times New Roman" w:hAnsi="Times New Roman" w:cs="Times New Roman"/>
+          <w:sz w:val="24"/>
+          <w:szCs w:val="24"/>
+        </w:rPr>
+        <w:t>Utilizando</w:t>
+      </w:r>
+      <w:r>
+        <w:rPr>
+          <w:rFonts w:ascii="Times New Roman" w:hAnsi="Times New Roman" w:cs="Times New Roman"/>
+          <w:sz w:val="24"/>
+          <w:szCs w:val="24"/>
+        </w:rPr>
+        <w:t xml:space="preserve"> vários tipos de media, para impressora, para telas</w:t>
+      </w:r>
+    </w:p>
+    <w:p>
+      <w:pPr>
+        <w:rPr>
+          <w:rFonts w:ascii="Times New Roman" w:hAnsi="Times New Roman" w:cs="Times New Roman"/>
+          <w:sz w:val="24"/>
+          <w:szCs w:val="24"/>
+        </w:rPr>
+      </w:pPr>
+    </w:p>
+    <w:p>
+      <w:pPr>
+        <w:rPr>
+          <w:rFonts w:ascii="Times New Roman" w:hAnsi="Times New Roman" w:cs="Times New Roman"/>
+          <w:b/>
+          <w:bCs/>
+          <w:sz w:val="24"/>
+          <w:szCs w:val="24"/>
+        </w:rPr>
+      </w:pPr>
+      <w:r>
+        <w:rPr>
+          <w:rFonts w:ascii="Times New Roman" w:hAnsi="Times New Roman" w:cs="Times New Roman"/>
+          <w:b/>
+          <w:bCs/>
+          <w:sz w:val="24"/>
+          <w:szCs w:val="24"/>
+        </w:rPr>
+        <w:t xml:space="preserve">Media Query = media type </w:t>
+      </w:r>
+      <w:r>
+        <w:rPr>
+          <w:rFonts w:ascii="Times New Roman" w:hAnsi="Times New Roman" w:cs="Times New Roman"/>
+          <w:b/>
+          <w:bCs/>
+          <w:sz w:val="24"/>
+          <w:szCs w:val="24"/>
+        </w:rPr>
+        <w:t>+ media fitcher</w:t>
+      </w:r>
+      <w:r>
+        <w:rPr>
+          <w:rFonts w:ascii="Times New Roman" w:hAnsi="Times New Roman" w:cs="Times New Roman"/>
+          <w:b/>
+          <w:bCs/>
+          <w:sz w:val="24"/>
+          <w:szCs w:val="24"/>
+        </w:rPr>
+        <w:t>(s</w:t>
+      </w:r>
+      <w:r>
+        <w:rPr>
+          <w:rFonts w:ascii="Times New Roman" w:hAnsi="Times New Roman" w:cs="Times New Roman"/>
+          <w:b/>
+          <w:bCs/>
+          <w:sz w:val="24"/>
+          <w:szCs w:val="24"/>
+        </w:rPr>
+        <w:t>ão entre parênteses)</w:t>
+      </w:r>
+    </w:p>
+    <w:p>
+      <w:pPr>
+        <w:spacing w:after="0"/>
+        <w:rPr>
+          <w:rFonts w:ascii="Times New Roman" w:hAnsi="Times New Roman" w:cs="Times New Roman"/>
+          <w:sz w:val="24"/>
+          <w:szCs w:val="24"/>
+        </w:rPr>
+      </w:pPr>
+    </w:p>
+    <w:p>
+      <w:pPr>
+        <w:spacing w:after="0"/>
+        <w:rPr>
+          <w:rFonts w:ascii="Times New Roman" w:hAnsi="Times New Roman" w:cs="Times New Roman"/>
+          <w:b/>
+          <w:bCs/>
+          <w:sz w:val="24"/>
+          <w:szCs w:val="24"/>
+        </w:rPr>
+      </w:pPr>
+      <w:r>
+        <w:rPr>
+          <w:rFonts w:ascii="Times New Roman" w:hAnsi="Times New Roman" w:cs="Times New Roman"/>
+          <w:b/>
+          <w:bCs/>
+          <w:sz w:val="24"/>
+          <w:szCs w:val="24"/>
+        </w:rPr>
+        <w:t>Modo retrato</w:t>
+      </w:r>
+    </w:p>
+    <w:p>
+      <w:pPr>
+        <w:shd w:val="clear" w:color="auto" w:fill="1E1E1E"/>
+        <w:spacing w:after="0" w:line="285" w:lineRule="atLeast"/>
+        <w:rPr>
+          <w:rFonts w:ascii="Consolas" w:eastAsia="Times New Roman" w:hAnsi="Consolas" w:cs="Times New Roman"/>
+          <w:color w:val="D4D4D4"/>
+          <w:sz w:val="21"/>
+          <w:szCs w:val="21"/>
+          <w:lang w:val="en-US" w:eastAsia="pt-BR"/>
+        </w:rPr>
+      </w:pPr>
+      <w:r>
+        <w:rPr>
+          <w:rFonts w:ascii="Consolas" w:eastAsia="Times New Roman" w:hAnsi="Consolas" w:cs="Times New Roman"/>
+          <w:color w:val="808080"/>
+          <w:sz w:val="21"/>
+          <w:szCs w:val="21"/>
+          <w:lang w:val="en-US" w:eastAsia="pt-BR"/>
+        </w:rPr>
+        <w:t>&lt;</w:t>
+      </w:r>
+      <w:r>
+        <w:rPr>
+          <w:rFonts w:ascii="Consolas" w:eastAsia="Times New Roman" w:hAnsi="Consolas" w:cs="Times New Roman"/>
+          <w:color w:val="569CD6"/>
+          <w:sz w:val="21"/>
+          <w:szCs w:val="21"/>
+          <w:lang w:val="en-US" w:eastAsia="pt-BR"/>
+        </w:rPr>
+        <w:t>link</w:t>
+      </w:r>
+      <w:r>
+        <w:rPr>
+          <w:rFonts w:ascii="Consolas" w:eastAsia="Times New Roman" w:hAnsi="Consolas" w:cs="Times New Roman"/>
+          <w:color w:val="D4D4D4"/>
+          <w:sz w:val="21"/>
+          <w:szCs w:val="21"/>
+          <w:lang w:val="en-US" w:eastAsia="pt-BR"/>
+        </w:rPr>
+        <w:t xml:space="preserve"> </w:t>
+      </w:r>
+      <w:r>
+        <w:rPr>
+          <w:rFonts w:ascii="Consolas" w:eastAsia="Times New Roman" w:hAnsi="Consolas" w:cs="Times New Roman"/>
+          <w:color w:val="9CDCFE"/>
+          <w:sz w:val="21"/>
+          <w:szCs w:val="21"/>
+          <w:lang w:val="en-US" w:eastAsia="pt-BR"/>
+        </w:rPr>
+        <w:t>rel</w:t>
+      </w:r>
+      <w:r>
+        <w:rPr>
+          <w:rFonts w:ascii="Consolas" w:eastAsia="Times New Roman" w:hAnsi="Consolas" w:cs="Times New Roman"/>
+          <w:color w:val="D4D4D4"/>
+          <w:sz w:val="21"/>
+          <w:szCs w:val="21"/>
+          <w:lang w:val="en-US" w:eastAsia="pt-BR"/>
+        </w:rPr>
+        <w:t>=</w:t>
+      </w:r>
+      <w:r>
+        <w:rPr>
+          <w:rFonts w:ascii="Consolas" w:eastAsia="Times New Roman" w:hAnsi="Consolas" w:cs="Times New Roman"/>
+          <w:color w:val="CE9178"/>
+          <w:sz w:val="21"/>
+          <w:szCs w:val="21"/>
+          <w:lang w:val="en-US" w:eastAsia="pt-BR"/>
+        </w:rPr>
+        <w:t>"stylesheet"</w:t>
+      </w:r>
+      <w:r>
+        <w:rPr>
+          <w:rFonts w:ascii="Consolas" w:eastAsia="Times New Roman" w:hAnsi="Consolas" w:cs="Times New Roman"/>
+          <w:color w:val="D4D4D4"/>
+          <w:sz w:val="21"/>
+          <w:szCs w:val="21"/>
+          <w:lang w:val="en-US" w:eastAsia="pt-BR"/>
+        </w:rPr>
+        <w:t xml:space="preserve"> </w:t>
+      </w:r>
+      <w:r>
+        <w:rPr>
+          <w:rFonts w:ascii="Consolas" w:eastAsia="Times New Roman" w:hAnsi="Consolas" w:cs="Times New Roman"/>
+          <w:color w:val="9CDCFE"/>
+          <w:sz w:val="21"/>
+          <w:szCs w:val="21"/>
+          <w:lang w:val="en-US" w:eastAsia="pt-BR"/>
+        </w:rPr>
+        <w:t>href</w:t>
+      </w:r>
+      <w:r>
+        <w:rPr>
+          <w:rFonts w:ascii="Consolas" w:eastAsia="Times New Roman" w:hAnsi="Consolas" w:cs="Times New Roman"/>
+          <w:color w:val="D4D4D4"/>
+          <w:sz w:val="21"/>
+          <w:szCs w:val="21"/>
+          <w:lang w:val="en-US" w:eastAsia="pt-BR"/>
+        </w:rPr>
+        <w:t>=</w:t>
+      </w:r>
+      <w:r>
+        <w:rPr>
+          <w:rFonts w:ascii="Consolas" w:eastAsia="Times New Roman" w:hAnsi="Consolas" w:cs="Times New Roman"/>
+          <w:color w:val="CE9178"/>
+          <w:sz w:val="21"/>
+          <w:szCs w:val="21"/>
+          <w:lang w:val="en-US" w:eastAsia="pt-BR"/>
+        </w:rPr>
+        <w:t>"estilos/retrato.css"</w:t>
+      </w:r>
+      <w:r>
+        <w:rPr>
+          <w:rFonts w:ascii="Consolas" w:eastAsia="Times New Roman" w:hAnsi="Consolas" w:cs="Times New Roman"/>
+          <w:color w:val="D4D4D4"/>
+          <w:sz w:val="21"/>
+          <w:szCs w:val="21"/>
+          <w:lang w:val="en-US" w:eastAsia="pt-BR"/>
+        </w:rPr>
+        <w:t xml:space="preserve"> </w:t>
+      </w:r>
+      <w:r>
+        <w:rPr>
+          <w:rFonts w:ascii="Consolas" w:eastAsia="Times New Roman" w:hAnsi="Consolas" w:cs="Times New Roman"/>
+          <w:color w:val="9CDCFE"/>
+          <w:sz w:val="21"/>
+          <w:szCs w:val="21"/>
+          <w:lang w:val="en-US" w:eastAsia="pt-BR"/>
+        </w:rPr>
+        <w:t>media</w:t>
+      </w:r>
+      <w:r>
+        <w:rPr>
+          <w:rFonts w:ascii="Consolas" w:eastAsia="Times New Roman" w:hAnsi="Consolas" w:cs="Times New Roman"/>
+          <w:color w:val="D4D4D4"/>
+          <w:sz w:val="21"/>
+          <w:szCs w:val="21"/>
+          <w:lang w:val="en-US" w:eastAsia="pt-BR"/>
+        </w:rPr>
+        <w:t>=</w:t>
+      </w:r>
+      <w:r>
+        <w:rPr>
+          <w:rFonts w:ascii="Consolas" w:eastAsia="Times New Roman" w:hAnsi="Consolas" w:cs="Times New Roman"/>
+          <w:color w:val="CE9178"/>
+          <w:sz w:val="21"/>
+          <w:szCs w:val="21"/>
+          <w:lang w:val="en-US" w:eastAsia="pt-BR"/>
+        </w:rPr>
+        <w:t>"screen and(orientation: portrait)"</w:t>
+      </w:r>
+      <w:r>
+        <w:rPr>
+          <w:rFonts w:ascii="Consolas" w:eastAsia="Times New Roman" w:hAnsi="Consolas" w:cs="Times New Roman"/>
+          <w:color w:val="808080"/>
+          <w:sz w:val="21"/>
+          <w:szCs w:val="21"/>
+          <w:lang w:val="en-US" w:eastAsia="pt-BR"/>
+        </w:rPr>
+        <w:t>&gt;</w:t>
+      </w:r>
+    </w:p>
+    <w:p>
+      <w:pPr>
+        <w:spacing w:after="0"/>
+        <w:rPr>
+          <w:rFonts w:ascii="Times New Roman" w:hAnsi="Times New Roman" w:cs="Times New Roman"/>
+          <w:b/>
+          <w:bCs/>
+          <w:sz w:val="24"/>
+          <w:szCs w:val="24"/>
+          <w:lang w:val="en-US"/>
+        </w:rPr>
+      </w:pPr>
+    </w:p>
+    <w:p>
+      <w:pPr>
+        <w:spacing w:after="0"/>
+        <w:rPr>
+          <w:rFonts w:ascii="Times New Roman" w:hAnsi="Times New Roman" w:cs="Times New Roman"/>
+          <w:b/>
+          <w:bCs/>
+          <w:sz w:val="24"/>
+          <w:szCs w:val="24"/>
+          <w:lang w:val="en-US"/>
+        </w:rPr>
+      </w:pPr>
+      <w:r>
+        <w:rPr>
+          <w:rFonts w:ascii="Times New Roman" w:hAnsi="Times New Roman" w:cs="Times New Roman"/>
+          <w:b/>
+          <w:bCs/>
+          <w:sz w:val="24"/>
+          <w:szCs w:val="24"/>
+          <w:lang w:val="en-US"/>
+        </w:rPr>
+        <w:t>Modo paisagem</w:t>
+      </w:r>
+    </w:p>
+    <w:p>
+      <w:pPr>
+        <w:shd w:val="clear" w:color="auto" w:fill="1E1E1E"/>
+        <w:spacing w:after="0" w:line="285" w:lineRule="atLeast"/>
+        <w:rPr>
+          <w:rFonts w:ascii="Consolas" w:eastAsia="Times New Roman" w:hAnsi="Consolas" w:cs="Times New Roman"/>
+          <w:color w:val="D4D4D4"/>
+          <w:sz w:val="21"/>
+          <w:szCs w:val="21"/>
+          <w:lang w:val="en-US" w:eastAsia="pt-BR"/>
+        </w:rPr>
+      </w:pPr>
+      <w:r>
+        <w:rPr>
+          <w:rFonts w:ascii="Consolas" w:eastAsia="Times New Roman" w:hAnsi="Consolas" w:cs="Times New Roman"/>
+          <w:color w:val="808080"/>
+          <w:sz w:val="21"/>
+          <w:szCs w:val="21"/>
+          <w:lang w:val="en-US" w:eastAsia="pt-BR"/>
+        </w:rPr>
+        <w:t>&lt;</w:t>
+      </w:r>
+      <w:r>
+        <w:rPr>
+          <w:rFonts w:ascii="Consolas" w:eastAsia="Times New Roman" w:hAnsi="Consolas" w:cs="Times New Roman"/>
+          <w:color w:val="569CD6"/>
+          <w:sz w:val="21"/>
+          <w:szCs w:val="21"/>
+          <w:lang w:val="en-US" w:eastAsia="pt-BR"/>
+        </w:rPr>
+        <w:t>link</w:t>
+      </w:r>
+      <w:r>
+        <w:rPr>
+          <w:rFonts w:ascii="Consolas" w:eastAsia="Times New Roman" w:hAnsi="Consolas" w:cs="Times New Roman"/>
+          <w:color w:val="D4D4D4"/>
+          <w:sz w:val="21"/>
+          <w:szCs w:val="21"/>
+          <w:lang w:val="en-US" w:eastAsia="pt-BR"/>
+        </w:rPr>
+        <w:t xml:space="preserve"> </w:t>
+      </w:r>
+      <w:r>
+        <w:rPr>
+          <w:rFonts w:ascii="Consolas" w:eastAsia="Times New Roman" w:hAnsi="Consolas" w:cs="Times New Roman"/>
+          <w:color w:val="9CDCFE"/>
+          <w:sz w:val="21"/>
+          <w:szCs w:val="21"/>
+          <w:lang w:val="en-US" w:eastAsia="pt-BR"/>
+        </w:rPr>
+        <w:t>rel</w:t>
+      </w:r>
+      <w:r>
+        <w:rPr>
+          <w:rFonts w:ascii="Consolas" w:eastAsia="Times New Roman" w:hAnsi="Consolas" w:cs="Times New Roman"/>
+          <w:color w:val="D4D4D4"/>
+          <w:sz w:val="21"/>
+          <w:szCs w:val="21"/>
+          <w:lang w:val="en-US" w:eastAsia="pt-BR"/>
+        </w:rPr>
+        <w:t>=</w:t>
+      </w:r>
+      <w:r>
+        <w:rPr>
+          <w:rFonts w:ascii="Consolas" w:eastAsia="Times New Roman" w:hAnsi="Consolas" w:cs="Times New Roman"/>
+          <w:color w:val="CE9178"/>
+          <w:sz w:val="21"/>
+          <w:szCs w:val="21"/>
+          <w:lang w:val="en-US" w:eastAsia="pt-BR"/>
+        </w:rPr>
+        <w:t>"stylesheet"</w:t>
+      </w:r>
+      <w:r>
+        <w:rPr>
+          <w:rFonts w:ascii="Consolas" w:eastAsia="Times New Roman" w:hAnsi="Consolas" w:cs="Times New Roman"/>
+          <w:color w:val="D4D4D4"/>
+          <w:sz w:val="21"/>
+          <w:szCs w:val="21"/>
+          <w:lang w:val="en-US" w:eastAsia="pt-BR"/>
+        </w:rPr>
+        <w:t xml:space="preserve"> </w:t>
+      </w:r>
+      <w:r>
+        <w:rPr>
+          <w:rFonts w:ascii="Consolas" w:eastAsia="Times New Roman" w:hAnsi="Consolas" w:cs="Times New Roman"/>
+          <w:color w:val="9CDCFE"/>
+          <w:sz w:val="21"/>
+          <w:szCs w:val="21"/>
+          <w:lang w:val="en-US" w:eastAsia="pt-BR"/>
+        </w:rPr>
+        <w:t>href</w:t>
+      </w:r>
+      <w:r>
+        <w:rPr>
+          <w:rFonts w:ascii="Consolas" w:eastAsia="Times New Roman" w:hAnsi="Consolas" w:cs="Times New Roman"/>
+          <w:color w:val="D4D4D4"/>
+          <w:sz w:val="21"/>
+          <w:szCs w:val="21"/>
+          <w:lang w:val="en-US" w:eastAsia="pt-BR"/>
+        </w:rPr>
+        <w:t>=</w:t>
+      </w:r>
+      <w:r>
+        <w:rPr>
+          <w:rFonts w:ascii="Consolas" w:eastAsia="Times New Roman" w:hAnsi="Consolas" w:cs="Times New Roman"/>
+          <w:color w:val="CE9178"/>
+          <w:sz w:val="21"/>
+          <w:szCs w:val="21"/>
+          <w:lang w:val="en-US" w:eastAsia="pt-BR"/>
+        </w:rPr>
+        <w:t>"estilos/paisagem.css"</w:t>
+      </w:r>
+      <w:r>
+        <w:rPr>
+          <w:rFonts w:ascii="Consolas" w:eastAsia="Times New Roman" w:hAnsi="Consolas" w:cs="Times New Roman"/>
+          <w:color w:val="D4D4D4"/>
+          <w:sz w:val="21"/>
+          <w:szCs w:val="21"/>
+          <w:lang w:val="en-US" w:eastAsia="pt-BR"/>
+        </w:rPr>
+        <w:t xml:space="preserve"> </w:t>
+      </w:r>
+      <w:r>
+        <w:rPr>
+          <w:rFonts w:ascii="Consolas" w:eastAsia="Times New Roman" w:hAnsi="Consolas" w:cs="Times New Roman"/>
+          <w:color w:val="9CDCFE"/>
+          <w:sz w:val="21"/>
+          <w:szCs w:val="21"/>
+          <w:lang w:val="en-US" w:eastAsia="pt-BR"/>
+        </w:rPr>
+        <w:t>media</w:t>
+      </w:r>
+      <w:r>
+        <w:rPr>
+          <w:rFonts w:ascii="Consolas" w:eastAsia="Times New Roman" w:hAnsi="Consolas" w:cs="Times New Roman"/>
+          <w:color w:val="D4D4D4"/>
+          <w:sz w:val="21"/>
+          <w:szCs w:val="21"/>
+          <w:lang w:val="en-US" w:eastAsia="pt-BR"/>
+        </w:rPr>
+        <w:t>=</w:t>
+      </w:r>
+      <w:r>
+        <w:rPr>
+          <w:rFonts w:ascii="Consolas" w:eastAsia="Times New Roman" w:hAnsi="Consolas" w:cs="Times New Roman"/>
+          <w:color w:val="CE9178"/>
+          <w:sz w:val="21"/>
+          <w:szCs w:val="21"/>
+          <w:lang w:val="en-US" w:eastAsia="pt-BR"/>
+        </w:rPr>
+        <w:t>"screen and (orientation:landscape)"</w:t>
+      </w:r>
+      <w:r>
+        <w:rPr>
+          <w:rFonts w:ascii="Consolas" w:eastAsia="Times New Roman" w:hAnsi="Consolas" w:cs="Times New Roman"/>
+          <w:color w:val="808080"/>
+          <w:sz w:val="21"/>
+          <w:szCs w:val="21"/>
+          <w:lang w:val="en-US" w:eastAsia="pt-BR"/>
+        </w:rPr>
+        <w:t>&gt;</w:t>
+      </w:r>
+    </w:p>
+    <w:p>
+      <w:pPr>
+        <w:rPr>
+          <w:rFonts w:ascii="Times New Roman" w:hAnsi="Times New Roman" w:cs="Times New Roman"/>
+          <w:sz w:val="24"/>
+          <w:szCs w:val="24"/>
+          <w:lang w:val="en-US"/>
         </w:rPr>
       </w:pPr>
     </w:p>
     <w:sectPr>
       <w:pgSz w:w="11906" w:h="16838"/>
-      <w:pgMar w:top="1417" w:right="1701" w:bottom="1417" w:left="1701" w:header="708" w:footer="708" w:gutter="0"/>
+      <w:pgMar w:top="1417" w:right="424" w:bottom="1417" w:left="567" w:header="708" w:footer="708" w:gutter="0"/>
       <w:cols w:space="708"/>
       <w:docGrid w:linePitch="360"/>
     </w:sectPr>

</xml_diff>

<commit_message>
Terminando o exercicio 026
</commit_message>
<xml_diff>
--- a/Modulo-4/Capitulo-25/Anotações capítulo 25.docx
+++ b/Modulo-4/Capitulo-25/Anotações capítulo 25.docx
@@ -287,7 +287,6 @@
         <w:t xml:space="preserve">+ media </w:t>
       </w:r>
       <w:proofErr w:type="spellStart"/>
-      <w:proofErr w:type="gramStart"/>
       <w:r>
         <w:rPr>
           <w:rFonts w:ascii="Times New Roman" w:hAnsi="Times New Roman" w:cs="Times New Roman"/>
@@ -307,18 +306,7 @@
           <w:sz w:val="24"/>
           <w:szCs w:val="24"/>
         </w:rPr>
-        <w:t>(</w:t>
-      </w:r>
-      <w:proofErr w:type="gramEnd"/>
-      <w:r>
-        <w:rPr>
-          <w:rFonts w:ascii="Times New Roman" w:hAnsi="Times New Roman" w:cs="Times New Roman"/>
-          <w:b/>
-          <w:bCs/>
-          <w:sz w:val="24"/>
-          <w:szCs w:val="24"/>
-        </w:rPr>
-        <w:t>s</w:t>
+        <w:t>(s</w:t>
       </w:r>
       <w:r>
         <w:rPr>
@@ -818,7 +806,6 @@
         <w:t>"screen and (</w:t>
       </w:r>
       <w:proofErr w:type="spellStart"/>
-      <w:proofErr w:type="gramStart"/>
       <w:r>
         <w:rPr>
           <w:rFonts w:ascii="Consolas" w:eastAsia="Times New Roman" w:hAnsi="Consolas" w:cs="Times New Roman"/>
@@ -830,7 +817,6 @@
         <w:t>orientation:landscape</w:t>
       </w:r>
       <w:proofErr w:type="spellEnd"/>
-      <w:proofErr w:type="gramEnd"/>
       <w:r>
         <w:rPr>
           <w:rFonts w:ascii="Consolas" w:eastAsia="Times New Roman" w:hAnsi="Consolas" w:cs="Times New Roman"/>
@@ -870,31 +856,40 @@
           <w:bCs/>
           <w:sz w:val="24"/>
           <w:szCs w:val="24"/>
-          <w:lang w:val="en-US"/>
-        </w:rPr>
-      </w:pPr>
-      <w:r>
-        <w:rPr>
-          <w:rFonts w:ascii="Times New Roman" w:hAnsi="Times New Roman" w:cs="Times New Roman"/>
-          <w:b/>
-          <w:bCs/>
-          <w:sz w:val="24"/>
-          <w:szCs w:val="24"/>
-          <w:lang w:val="en-US"/>
-        </w:rPr>
-        <w:t>Mobile F</w:t>
-      </w:r>
-      <w:r>
-        <w:rPr>
-          <w:rFonts w:ascii="Times New Roman" w:hAnsi="Times New Roman" w:cs="Times New Roman"/>
-          <w:b/>
-          <w:bCs/>
-          <w:sz w:val="24"/>
-          <w:szCs w:val="24"/>
-          <w:lang w:val="en-US"/>
+        </w:rPr>
+      </w:pPr>
+      <w:r>
+        <w:rPr>
+          <w:rFonts w:ascii="Times New Roman" w:hAnsi="Times New Roman" w:cs="Times New Roman"/>
+          <w:b/>
+          <w:bCs/>
+          <w:sz w:val="24"/>
+          <w:szCs w:val="24"/>
+        </w:rPr>
+        <w:t xml:space="preserve">Mobile </w:t>
+      </w:r>
+      <w:proofErr w:type="spellStart"/>
+      <w:r>
+        <w:rPr>
+          <w:rFonts w:ascii="Times New Roman" w:hAnsi="Times New Roman" w:cs="Times New Roman"/>
+          <w:b/>
+          <w:bCs/>
+          <w:sz w:val="24"/>
+          <w:szCs w:val="24"/>
+        </w:rPr>
+        <w:t>F</w:t>
+      </w:r>
+      <w:r>
+        <w:rPr>
+          <w:rFonts w:ascii="Times New Roman" w:hAnsi="Times New Roman" w:cs="Times New Roman"/>
+          <w:b/>
+          <w:bCs/>
+          <w:sz w:val="24"/>
+          <w:szCs w:val="24"/>
         </w:rPr>
         <w:t>irst</w:t>
       </w:r>
+      <w:proofErr w:type="spellEnd"/>
     </w:p>
     <w:p>
       <w:pPr>
@@ -1164,13 +1159,21 @@
         </w:rPr>
         <w:t>points</w:t>
       </w:r>
-    </w:p>
-    <w:p>
-      <w:pPr>
-        <w:rPr>
-          <w:rFonts w:ascii="Times New Roman" w:hAnsi="Times New Roman" w:cs="Times New Roman"/>
-          <w:b/>
-          <w:bCs/>
+      <w:r>
+        <w:rPr>
+          <w:rFonts w:ascii="Times New Roman" w:hAnsi="Times New Roman" w:cs="Times New Roman"/>
+          <w:b/>
+          <w:bCs/>
+          <w:sz w:val="24"/>
+          <w:szCs w:val="24"/>
+        </w:rPr>
+        <w:t>:</w:t>
+      </w:r>
+    </w:p>
+    <w:p>
+      <w:pPr>
+        <w:rPr>
+          <w:rFonts w:ascii="Times New Roman" w:hAnsi="Times New Roman" w:cs="Times New Roman"/>
           <w:sz w:val="24"/>
           <w:szCs w:val="24"/>
         </w:rPr>
@@ -1185,6 +1188,253 @@
         </w:rPr>
         <w:tab/>
       </w:r>
+      <w:r>
+        <w:rPr>
+          <w:rFonts w:ascii="Times New Roman" w:hAnsi="Times New Roman" w:cs="Times New Roman"/>
+          <w:sz w:val="24"/>
+          <w:szCs w:val="24"/>
+        </w:rPr>
+        <w:t>Medidas dos sites, de tela pequena até telas grandes</w:t>
+      </w:r>
+    </w:p>
+    <w:p>
+      <w:pPr>
+        <w:shd w:val="clear" w:color="auto" w:fill="1E1E1E"/>
+        <w:spacing w:line="285" w:lineRule="atLeast"/>
+        <w:ind w:left="708"/>
+        <w:rPr>
+          <w:rFonts w:ascii="Consolas" w:eastAsia="Times New Roman" w:hAnsi="Consolas" w:cs="Times New Roman"/>
+          <w:color w:val="D4D4D4"/>
+          <w:sz w:val="21"/>
+          <w:szCs w:val="21"/>
+          <w:lang w:eastAsia="pt-BR"/>
+        </w:rPr>
+      </w:pPr>
+      <w:r>
+        <w:rPr>
+          <w:rFonts w:ascii="Consolas" w:eastAsia="Times New Roman" w:hAnsi="Consolas" w:cs="Times New Roman"/>
+          <w:color w:val="6A9955"/>
+          <w:sz w:val="21"/>
+          <w:szCs w:val="21"/>
+          <w:lang w:eastAsia="pt-BR"/>
+        </w:rPr>
+        <w:t xml:space="preserve">/* </w:t>
+      </w:r>
+      <w:proofErr w:type="spellStart"/>
+      <w:r>
+        <w:rPr>
+          <w:rFonts w:ascii="Consolas" w:eastAsia="Times New Roman" w:hAnsi="Consolas" w:cs="Times New Roman"/>
+          <w:color w:val="6A9955"/>
+          <w:sz w:val="21"/>
+          <w:szCs w:val="21"/>
+          <w:lang w:eastAsia="pt-BR"/>
+        </w:rPr>
+        <w:t>Typical</w:t>
+      </w:r>
+      <w:proofErr w:type="spellEnd"/>
+      <w:r>
+        <w:rPr>
+          <w:rFonts w:ascii="Consolas" w:eastAsia="Times New Roman" w:hAnsi="Consolas" w:cs="Times New Roman"/>
+          <w:color w:val="6A9955"/>
+          <w:sz w:val="21"/>
+          <w:szCs w:val="21"/>
+          <w:lang w:eastAsia="pt-BR"/>
+        </w:rPr>
+        <w:t xml:space="preserve"> Device Breakpoints </w:t>
+      </w:r>
+    </w:p>
+    <w:p>
+      <w:pPr>
+        <w:shd w:val="clear" w:color="auto" w:fill="1E1E1E"/>
+        <w:spacing w:after="0" w:line="285" w:lineRule="atLeast"/>
+        <w:ind w:left="708"/>
+        <w:rPr>
+          <w:rFonts w:ascii="Consolas" w:eastAsia="Times New Roman" w:hAnsi="Consolas" w:cs="Times New Roman"/>
+          <w:color w:val="D4D4D4"/>
+          <w:sz w:val="21"/>
+          <w:szCs w:val="21"/>
+          <w:lang w:eastAsia="pt-BR"/>
+        </w:rPr>
+      </w:pPr>
+      <w:r>
+        <w:rPr>
+          <w:rFonts w:ascii="Consolas" w:eastAsia="Times New Roman" w:hAnsi="Consolas" w:cs="Times New Roman"/>
+          <w:color w:val="6A9955"/>
+          <w:sz w:val="21"/>
+          <w:szCs w:val="21"/>
+          <w:lang w:eastAsia="pt-BR"/>
+        </w:rPr>
+        <w:t>--------------------------------</w:t>
+      </w:r>
+    </w:p>
+    <w:p>
+      <w:pPr>
+        <w:shd w:val="clear" w:color="auto" w:fill="1E1E1E"/>
+        <w:spacing w:after="0" w:line="285" w:lineRule="atLeast"/>
+        <w:ind w:left="708"/>
+        <w:rPr>
+          <w:rFonts w:ascii="Consolas" w:eastAsia="Times New Roman" w:hAnsi="Consolas" w:cs="Times New Roman"/>
+          <w:color w:val="D4D4D4"/>
+          <w:sz w:val="21"/>
+          <w:szCs w:val="21"/>
+          <w:lang w:eastAsia="pt-BR"/>
+        </w:rPr>
+      </w:pPr>
+      <w:r>
+        <w:rPr>
+          <w:rFonts w:ascii="Consolas" w:eastAsia="Times New Roman" w:hAnsi="Consolas" w:cs="Times New Roman"/>
+          <w:color w:val="6A9955"/>
+          <w:sz w:val="21"/>
+          <w:szCs w:val="21"/>
+          <w:lang w:eastAsia="pt-BR"/>
+        </w:rPr>
+        <w:t>Pequenas telas: até 600px</w:t>
+      </w:r>
+    </w:p>
+    <w:p>
+      <w:pPr>
+        <w:shd w:val="clear" w:color="auto" w:fill="1E1E1E"/>
+        <w:spacing w:after="0" w:line="285" w:lineRule="atLeast"/>
+        <w:ind w:left="708"/>
+        <w:rPr>
+          <w:rFonts w:ascii="Consolas" w:eastAsia="Times New Roman" w:hAnsi="Consolas" w:cs="Times New Roman"/>
+          <w:color w:val="D4D4D4"/>
+          <w:sz w:val="21"/>
+          <w:szCs w:val="21"/>
+          <w:lang w:eastAsia="pt-BR"/>
+        </w:rPr>
+      </w:pPr>
+      <w:r>
+        <w:rPr>
+          <w:rFonts w:ascii="Consolas" w:eastAsia="Times New Roman" w:hAnsi="Consolas" w:cs="Times New Roman"/>
+          <w:color w:val="6A9955"/>
+          <w:sz w:val="21"/>
+          <w:szCs w:val="21"/>
+          <w:lang w:eastAsia="pt-BR"/>
+        </w:rPr>
+        <w:t>Celular: 600px até 768px</w:t>
+      </w:r>
+    </w:p>
+    <w:p>
+      <w:pPr>
+        <w:shd w:val="clear" w:color="auto" w:fill="1E1E1E"/>
+        <w:spacing w:after="0" w:line="285" w:lineRule="atLeast"/>
+        <w:ind w:left="708"/>
+        <w:rPr>
+          <w:rFonts w:ascii="Consolas" w:eastAsia="Times New Roman" w:hAnsi="Consolas" w:cs="Times New Roman"/>
+          <w:color w:val="D4D4D4"/>
+          <w:sz w:val="21"/>
+          <w:szCs w:val="21"/>
+          <w:lang w:eastAsia="pt-BR"/>
+        </w:rPr>
+      </w:pPr>
+      <w:r>
+        <w:rPr>
+          <w:rFonts w:ascii="Consolas" w:eastAsia="Times New Roman" w:hAnsi="Consolas" w:cs="Times New Roman"/>
+          <w:color w:val="6A9955"/>
+          <w:sz w:val="21"/>
+          <w:szCs w:val="21"/>
+          <w:lang w:eastAsia="pt-BR"/>
+        </w:rPr>
+        <w:t>Tablet: 768x até 992px</w:t>
+      </w:r>
+    </w:p>
+    <w:p>
+      <w:pPr>
+        <w:shd w:val="clear" w:color="auto" w:fill="1E1E1E"/>
+        <w:spacing w:after="0" w:line="285" w:lineRule="atLeast"/>
+        <w:ind w:left="708"/>
+        <w:rPr>
+          <w:rFonts w:ascii="Consolas" w:eastAsia="Times New Roman" w:hAnsi="Consolas" w:cs="Times New Roman"/>
+          <w:color w:val="D4D4D4"/>
+          <w:sz w:val="21"/>
+          <w:szCs w:val="21"/>
+          <w:lang w:eastAsia="pt-BR"/>
+        </w:rPr>
+      </w:pPr>
+      <w:r>
+        <w:rPr>
+          <w:rFonts w:ascii="Consolas" w:eastAsia="Times New Roman" w:hAnsi="Consolas" w:cs="Times New Roman"/>
+          <w:color w:val="6A9955"/>
+          <w:sz w:val="21"/>
+          <w:szCs w:val="21"/>
+          <w:lang w:eastAsia="pt-BR"/>
+        </w:rPr>
+        <w:t>Desktop: 992px até 1200px</w:t>
+      </w:r>
+    </w:p>
+    <w:p>
+      <w:pPr>
+        <w:shd w:val="clear" w:color="auto" w:fill="1E1E1E"/>
+        <w:spacing w:after="0" w:line="285" w:lineRule="atLeast"/>
+        <w:ind w:left="708"/>
+        <w:rPr>
+          <w:rFonts w:ascii="Consolas" w:eastAsia="Times New Roman" w:hAnsi="Consolas" w:cs="Times New Roman"/>
+          <w:color w:val="D4D4D4"/>
+          <w:sz w:val="21"/>
+          <w:szCs w:val="21"/>
+          <w:lang w:eastAsia="pt-BR"/>
+        </w:rPr>
+      </w:pPr>
+      <w:r>
+        <w:rPr>
+          <w:rFonts w:ascii="Consolas" w:eastAsia="Times New Roman" w:hAnsi="Consolas" w:cs="Times New Roman"/>
+          <w:color w:val="6A9955"/>
+          <w:sz w:val="21"/>
+          <w:szCs w:val="21"/>
+          <w:lang w:eastAsia="pt-BR"/>
+        </w:rPr>
+        <w:t>Grandes telas: acima de 1200px</w:t>
+      </w:r>
+    </w:p>
+    <w:p>
+      <w:pPr>
+        <w:shd w:val="clear" w:color="auto" w:fill="1E1E1E"/>
+        <w:spacing w:after="0" w:line="285" w:lineRule="atLeast"/>
+        <w:ind w:left="708"/>
+        <w:rPr>
+          <w:rFonts w:ascii="Consolas" w:eastAsia="Times New Roman" w:hAnsi="Consolas" w:cs="Times New Roman"/>
+          <w:color w:val="D4D4D4"/>
+          <w:sz w:val="21"/>
+          <w:szCs w:val="21"/>
+          <w:lang w:eastAsia="pt-BR"/>
+        </w:rPr>
+      </w:pPr>
+    </w:p>
+    <w:p>
+      <w:pPr>
+        <w:shd w:val="clear" w:color="auto" w:fill="1E1E1E"/>
+        <w:spacing w:after="0" w:line="285" w:lineRule="atLeast"/>
+        <w:ind w:left="708"/>
+        <w:rPr>
+          <w:rFonts w:ascii="Consolas" w:eastAsia="Times New Roman" w:hAnsi="Consolas" w:cs="Times New Roman"/>
+          <w:color w:val="D4D4D4"/>
+          <w:sz w:val="21"/>
+          <w:szCs w:val="21"/>
+          <w:lang w:eastAsia="pt-BR"/>
+        </w:rPr>
+      </w:pPr>
+      <w:r>
+        <w:rPr>
+          <w:rFonts w:ascii="Consolas" w:eastAsia="Times New Roman" w:hAnsi="Consolas" w:cs="Times New Roman"/>
+          <w:color w:val="6A9955"/>
+          <w:sz w:val="21"/>
+          <w:szCs w:val="21"/>
+          <w:lang w:eastAsia="pt-BR"/>
+        </w:rPr>
+        <w:t>*/</w:t>
+      </w:r>
+    </w:p>
+    <w:p>
+      <w:pPr>
+        <w:rPr>
+          <w:rFonts w:ascii="Times New Roman" w:hAnsi="Times New Roman" w:cs="Times New Roman"/>
+          <w:b/>
+          <w:bCs/>
+          <w:sz w:val="24"/>
+          <w:szCs w:val="24"/>
+        </w:rPr>
+      </w:pPr>
     </w:p>
     <w:sectPr>
       <w:pgSz w:w="11906" w:h="16838"/>

</xml_diff>